<commit_message>
opis dostepnych srodowisk i dlaczego qt
</commit_message>
<xml_diff>
--- a/praca-dyplomowa.docx
+++ b/praca-dyplomowa.docx
@@ -69,7 +69,6 @@
       <w:r>
         <w:t xml:space="preserve">: </w:t>
       </w:r>
-      <w:proofErr w:type="spellStart"/>
       <w:r>
         <w:rPr>
           <w:smallCaps/>
@@ -77,7 +76,6 @@
         </w:rPr>
         <w:t>EiT</w:t>
       </w:r>
-      <w:proofErr w:type="spellEnd"/>
     </w:p>
     <w:p>
       <w:pPr>
@@ -287,13 +285,8 @@
         <w:jc w:val="left"/>
       </w:pPr>
       <w:r>
-        <w:t xml:space="preserve">Dr inż. Damian </w:t>
-      </w:r>
-      <w:proofErr w:type="spellStart"/>
-      <w:r>
-        <w:t>Pucicki</w:t>
-      </w:r>
-      <w:proofErr w:type="spellEnd"/>
+        <w:t>Dr inż. Damian Pucicki</w:t>
+      </w:r>
     </w:p>
     <w:p>
       <w:pPr>
@@ -305,25 +298,23 @@
           <w:sz w:val="36"/>
           <w:szCs w:val="36"/>
         </w:rPr>
-        <w:t xml:space="preserve">                                                   Ocena </w:t>
-      </w:r>
-      <w:proofErr w:type="spellStart"/>
+        <w:t xml:space="preserve">                                                   Ocena pracy</w:t>
+      </w:r>
       <w:r>
         <w:rPr>
           <w:smallCaps/>
           <w:sz w:val="36"/>
           <w:szCs w:val="36"/>
         </w:rPr>
-        <w:t>pracyi</w:t>
-      </w:r>
-      <w:proofErr w:type="spellEnd"/>
+        <w:t xml:space="preserve"> </w:t>
+      </w:r>
       <w:r>
         <w:rPr>
           <w:smallCaps/>
           <w:sz w:val="36"/>
           <w:szCs w:val="36"/>
         </w:rPr>
-        <w:t xml:space="preserve"> podpis promotora:</w:t>
+        <w:t>i podpis promotora:</w:t>
       </w:r>
     </w:p>
     <w:p>
@@ -2479,23 +2470,7 @@
         <w:t>Dane takie</w:t>
       </w:r>
       <w:r>
-        <w:t xml:space="preserve"> w ustandaryzowanych formatach (IES, ELUMDATA) przez organizacje typu </w:t>
-      </w:r>
-      <w:proofErr w:type="spellStart"/>
-      <w:r>
-        <w:t>Illuminating</w:t>
-      </w:r>
-      <w:proofErr w:type="spellEnd"/>
-      <w:r>
-        <w:t xml:space="preserve"> Engineering </w:t>
-      </w:r>
-      <w:proofErr w:type="spellStart"/>
-      <w:r>
-        <w:t>Society</w:t>
-      </w:r>
-      <w:proofErr w:type="spellEnd"/>
-      <w:r>
-        <w:t xml:space="preserve"> [2] są ważn</w:t>
+        <w:t xml:space="preserve"> w ustandaryzowanych formatach (IES, ELUMDATA) przez organizacje typu Illuminating Engineering Society [2] są ważn</w:t>
       </w:r>
       <w:r>
         <w:t>ymi</w:t>
@@ -2713,14 +2688,27 @@
       <w:r>
         <w:t xml:space="preserve">Rysunek </w:t>
       </w:r>
-      <w:fldSimple w:instr=" SEQ Rysunek \* ARABIC ">
-        <w:r>
-          <w:rPr>
-            <w:noProof/>
-          </w:rPr>
-          <w:t>1</w:t>
-        </w:r>
-      </w:fldSimple>
+      <w:r>
+        <w:fldChar w:fldCharType="begin"/>
+      </w:r>
+      <w:r>
+        <w:instrText xml:space="preserve"> SEQ Rysunek \* ARABIC </w:instrText>
+      </w:r>
+      <w:r>
+        <w:fldChar w:fldCharType="separate"/>
+      </w:r>
+      <w:r>
+        <w:rPr>
+          <w:noProof/>
+        </w:rPr>
+        <w:t>1</w:t>
+      </w:r>
+      <w:r>
+        <w:rPr>
+          <w:noProof/>
+        </w:rPr>
+        <w:fldChar w:fldCharType="end"/>
+      </w:r>
       <w:r>
         <w:t>.</w:t>
       </w:r>
@@ -2737,6 +2725,7 @@
           <w:noProof/>
           <w:lang w:eastAsia="pl-PL"/>
         </w:rPr>
+        <w:lastRenderedPageBreak/>
         <w:drawing>
           <wp:inline distT="0" distB="0" distL="0" distR="0" wp14:anchorId="49A0480D" wp14:editId="24F8F371">
             <wp:extent cx="5654675" cy="2940685"/>
@@ -2794,14 +2783,27 @@
       <w:r>
         <w:t xml:space="preserve">Rysunek </w:t>
       </w:r>
-      <w:fldSimple w:instr=" SEQ Rysunek \* ARABIC ">
-        <w:r>
-          <w:rPr>
-            <w:noProof/>
-          </w:rPr>
-          <w:t>2</w:t>
-        </w:r>
-      </w:fldSimple>
+      <w:r>
+        <w:fldChar w:fldCharType="begin"/>
+      </w:r>
+      <w:r>
+        <w:instrText xml:space="preserve"> SEQ Rysunek \* ARABIC </w:instrText>
+      </w:r>
+      <w:r>
+        <w:fldChar w:fldCharType="separate"/>
+      </w:r>
+      <w:r>
+        <w:rPr>
+          <w:noProof/>
+        </w:rPr>
+        <w:t>2</w:t>
+      </w:r>
+      <w:r>
+        <w:rPr>
+          <w:noProof/>
+        </w:rPr>
+        <w:fldChar w:fldCharType="end"/>
+      </w:r>
       <w:r>
         <w:t xml:space="preserve">. </w:t>
       </w:r>
@@ -2822,27 +2824,17 @@
       <w:r>
         <w:t xml:space="preserve">1.1.2. </w:t>
       </w:r>
-      <w:proofErr w:type="spellStart"/>
       <w:r>
         <w:t>IESviewer</w:t>
       </w:r>
       <w:bookmarkEnd w:id="4"/>
-      <w:proofErr w:type="spellEnd"/>
     </w:p>
     <w:p>
       <w:r>
         <w:t xml:space="preserve">Strona domowa projektu deklaruje, że oprogramowanie jest jednym z najpopularniejszych sposobów prezentowania krzywych fotometrycznych. Dodatkowo umożliwia szybkie przeglądanie plików LDT i IES z uwzględnieniem producenta, numeru katalogowego, opisu źródła, typu fotometrycznego, intensywności, </w:t>
       </w:r>
       <w:r>
-        <w:t xml:space="preserve">mocy wejściowej, </w:t>
-      </w:r>
-      <w:proofErr w:type="spellStart"/>
-      <w:r>
-        <w:t>renderowanie</w:t>
-      </w:r>
-      <w:proofErr w:type="spellEnd"/>
-      <w:r>
-        <w:t xml:space="preserve"> w czasie rzeczywistym, porównanie dwóch krzywych, konwersje plików między formatami, integrację z 3ds Max.</w:t>
+        <w:t>mocy wejściowej, renderowanie w czasie rzeczywistym, porównanie dwóch krzywych, konwersje plików między formatami, integrację z 3ds Max.</w:t>
       </w:r>
       <w:r>
         <w:t xml:space="preserve"> Jest to bezpłatna aplikacja.</w:t>
@@ -2857,6 +2849,7 @@
           <w:noProof/>
           <w:lang w:eastAsia="pl-PL"/>
         </w:rPr>
+        <w:lastRenderedPageBreak/>
         <w:drawing>
           <wp:inline distT="0" distB="0" distL="0" distR="0" wp14:anchorId="7D9FEBEC" wp14:editId="7B2AAD93">
             <wp:extent cx="3152775" cy="2399665"/>
@@ -2914,14 +2907,27 @@
       <w:r>
         <w:t xml:space="preserve">Rysunek </w:t>
       </w:r>
-      <w:fldSimple w:instr=" SEQ Rysunek \* ARABIC ">
-        <w:r>
-          <w:rPr>
-            <w:noProof/>
-          </w:rPr>
-          <w:t>3</w:t>
-        </w:r>
-      </w:fldSimple>
+      <w:r>
+        <w:fldChar w:fldCharType="begin"/>
+      </w:r>
+      <w:r>
+        <w:instrText xml:space="preserve"> SEQ Rysunek \* ARABIC </w:instrText>
+      </w:r>
+      <w:r>
+        <w:fldChar w:fldCharType="separate"/>
+      </w:r>
+      <w:r>
+        <w:rPr>
+          <w:noProof/>
+        </w:rPr>
+        <w:t>3</w:t>
+      </w:r>
+      <w:r>
+        <w:rPr>
+          <w:noProof/>
+        </w:rPr>
+        <w:fldChar w:fldCharType="end"/>
+      </w:r>
       <w:r>
         <w:t xml:space="preserve">. </w:t>
       </w:r>
@@ -2938,21 +2944,8 @@
       <w:r>
         <w:t xml:space="preserve">1.1.3. </w:t>
       </w:r>
-      <w:proofErr w:type="spellStart"/>
-      <w:r>
-        <w:t>Photometrics</w:t>
-      </w:r>
-      <w:proofErr w:type="spellEnd"/>
-      <w:r>
-        <w:t xml:space="preserve"> Pro - </w:t>
-      </w:r>
-      <w:proofErr w:type="spellStart"/>
-      <w:r>
-        <w:t>Luminaire</w:t>
-      </w:r>
-      <w:proofErr w:type="spellEnd"/>
-      <w:r>
-        <w:t xml:space="preserve"> Analysis Software</w:t>
+      <w:r>
+        <w:t>Photometrics Pro - Luminaire Analysis Software</w:t>
       </w:r>
       <w:bookmarkEnd w:id="5"/>
     </w:p>
@@ -2979,7 +2972,6 @@
           <w:noProof/>
           <w:lang w:eastAsia="pl-PL"/>
         </w:rPr>
-        <w:lastRenderedPageBreak/>
         <w:drawing>
           <wp:inline distT="0" distB="0" distL="0" distR="0" wp14:anchorId="2F51CF86" wp14:editId="7093098A">
             <wp:extent cx="2903855" cy="2458085"/>
@@ -3037,31 +3029,37 @@
       <w:r>
         <w:t xml:space="preserve">Rysunek </w:t>
       </w:r>
-      <w:fldSimple w:instr=" SEQ Rysunek \* ARABIC ">
-        <w:r>
-          <w:rPr>
-            <w:noProof/>
-          </w:rPr>
-          <w:t>4</w:t>
-        </w:r>
-      </w:fldSimple>
+      <w:r>
+        <w:fldChar w:fldCharType="begin"/>
+      </w:r>
+      <w:r>
+        <w:instrText xml:space="preserve"> SEQ Rysunek \* ARABIC </w:instrText>
+      </w:r>
+      <w:r>
+        <w:fldChar w:fldCharType="separate"/>
+      </w:r>
+      <w:r>
+        <w:rPr>
+          <w:noProof/>
+        </w:rPr>
+        <w:t>4</w:t>
+      </w:r>
+      <w:r>
+        <w:rPr>
+          <w:noProof/>
+        </w:rPr>
+        <w:fldChar w:fldCharType="end"/>
+      </w:r>
       <w:r>
         <w:t xml:space="preserve">. </w:t>
       </w:r>
       <w:r>
-        <w:t xml:space="preserve">Zrzut ekranu okna służącego do edycji pliku opisującego bryłę fotometryczną oprawy świetlnej w </w:t>
-      </w:r>
-      <w:proofErr w:type="spellStart"/>
-      <w:r>
-        <w:t>programiePhotometrics</w:t>
-      </w:r>
-      <w:proofErr w:type="spellEnd"/>
-      <w:r>
-        <w:t xml:space="preserve"> Pro [6]</w:t>
-      </w:r>
-    </w:p>
-    <w:p>
-      <w:r>
+        <w:t>Zrzut ekranu okna służącego do edycji pliku opisującego bryłę fotometryczną oprawy świetlnej w programiePhotometrics Pro [6]</w:t>
+      </w:r>
+    </w:p>
+    <w:p>
+      <w:r>
+        <w:lastRenderedPageBreak/>
         <w:t xml:space="preserve"> </w:t>
       </w:r>
     </w:p>
@@ -3132,27 +3130,32 @@
       <w:r>
         <w:t xml:space="preserve">Rysunek </w:t>
       </w:r>
-      <w:fldSimple w:instr=" SEQ Rysunek \* ARABIC ">
-        <w:r>
-          <w:rPr>
-            <w:noProof/>
-          </w:rPr>
-          <w:t>5</w:t>
-        </w:r>
-      </w:fldSimple>
+      <w:r>
+        <w:fldChar w:fldCharType="begin"/>
+      </w:r>
+      <w:r>
+        <w:instrText xml:space="preserve"> SEQ Rysunek \* ARABIC </w:instrText>
+      </w:r>
+      <w:r>
+        <w:fldChar w:fldCharType="separate"/>
+      </w:r>
+      <w:r>
+        <w:rPr>
+          <w:noProof/>
+        </w:rPr>
+        <w:t>5</w:t>
+      </w:r>
+      <w:r>
+        <w:rPr>
+          <w:noProof/>
+        </w:rPr>
+        <w:fldChar w:fldCharType="end"/>
+      </w:r>
       <w:r>
         <w:t xml:space="preserve">. </w:t>
       </w:r>
       <w:r>
-        <w:t xml:space="preserve">Wykresy izokandeli w programie </w:t>
-      </w:r>
-      <w:proofErr w:type="spellStart"/>
-      <w:r>
-        <w:t>Photometrics</w:t>
-      </w:r>
-      <w:proofErr w:type="spellEnd"/>
-      <w:r>
-        <w:t xml:space="preserve"> Pro [6]</w:t>
+        <w:t>Wykresy izokandeli w programie Photometrics Pro [6]</w:t>
       </w:r>
     </w:p>
     <w:p/>
@@ -3174,72 +3177,56 @@
       <w:r>
         <w:t xml:space="preserve">Inne programy z podobną funkcjonalnością to </w:t>
       </w:r>
-      <w:proofErr w:type="spellStart"/>
-      <w:r>
-        <w:t>Eulumdat</w:t>
-      </w:r>
-      <w:proofErr w:type="spellEnd"/>
-      <w:r>
-        <w:t xml:space="preserve"> Tools</w:t>
-      </w:r>
-      <w:r>
-        <w:t xml:space="preserve">[7] i </w:t>
-      </w:r>
-      <w:proofErr w:type="spellStart"/>
-      <w:r>
-        <w:t>LDTeditor</w:t>
-      </w:r>
-      <w:proofErr w:type="spellEnd"/>
-      <w:r>
-        <w:t xml:space="preserve"> [8]. Jakkolwiek istnieje wiele komercyjnych i otwartych rozwiązań, żadne nie spełnia wymagań dydaktycznych wymagań stanowiska. Skupiają się one głównie na </w:t>
-      </w:r>
-      <w:r>
-        <w:t xml:space="preserve">możliwości porównań </w:t>
-      </w:r>
+      <w:r>
+        <w:t>Eulumdat Tools</w:t>
+      </w:r>
+      <w:r>
+        <w:t xml:space="preserve">[7] i LDTeditor [8]. Jakkolwiek istnieje wiele komercyjnych i otwartych rozwiązań, żadne nie spełnia wymagań dydaktycznych wymagań stanowiska. Skupiają się one głównie na </w:t>
+      </w:r>
+      <w:r>
+        <w:t>możliwości porównań charakterystyk fotometrycznych różnych opraw, ale już nie łatwego tworzenia nowych wykresów. Tylko jeden program QLumEdit2 umożliwia prezentację bryły fotometrycznej w przestrzeni trójwymiarowej. Stąd potrzeba zaprojektowania i wykonania oprogramowania uwzględniającego specyfikę stanowiska pomiarowego oraz cel dydaktyczny.</w:t>
+      </w:r>
+    </w:p>
+    <w:p/>
+    <w:p>
+      <w:pPr>
+        <w:pStyle w:val="Nagwek1"/>
+      </w:pPr>
+      <w:bookmarkStart w:id="7" w:name="_Toc469260164"/>
+      <w:r>
+        <w:t>1.2</w:t>
+      </w:r>
+      <w:r>
+        <w:t>. Wprow</w:t>
+      </w:r>
+      <w:r>
+        <w:t>a</w:t>
+      </w:r>
+      <w:r>
+        <w:t>dzenie teoretyczne</w:t>
+      </w:r>
+      <w:bookmarkEnd w:id="7"/>
+    </w:p>
+    <w:p/>
+    <w:p>
+      <w:r>
+        <w:t>Poniżej k</w:t>
+      </w:r>
+      <w:r>
+        <w:t xml:space="preserve">rótko zostaną omówione </w:t>
+      </w:r>
+      <w:r>
+        <w:t>pojęcia wykorzystywane w pracy. Pozwoli to na lepsze zrozumienie pracy na stanowisku a także przyjętych założeń projektowych.</w:t>
+      </w:r>
+    </w:p>
+    <w:p/>
+    <w:p>
+      <w:pPr>
+        <w:pStyle w:val="Nagwek2"/>
+      </w:pPr>
+      <w:bookmarkStart w:id="8" w:name="_Toc469260165"/>
       <w:r>
         <w:lastRenderedPageBreak/>
-        <w:t>charakterystyk fotometrycznych różnych opraw, ale już nie łatwego tworzenia nowych wykresów. Tylko jeden program QLumEdit2 umożliwia prezentację bryły fotometrycznej w przestrzeni trójwymiarowej. Stąd potrzeba zaprojektowania i wykonania oprogramowania uwzględniającego specyfikę stanowiska pomiarowego oraz cel dydaktyczny.</w:t>
-      </w:r>
-    </w:p>
-    <w:p/>
-    <w:p>
-      <w:pPr>
-        <w:pStyle w:val="Nagwek1"/>
-      </w:pPr>
-      <w:bookmarkStart w:id="7" w:name="_Toc469260164"/>
-      <w:r>
-        <w:t>1.2</w:t>
-      </w:r>
-      <w:r>
-        <w:t>. Wprow</w:t>
-      </w:r>
-      <w:r>
-        <w:t>a</w:t>
-      </w:r>
-      <w:r>
-        <w:t>dzenie teoretyczne</w:t>
-      </w:r>
-      <w:bookmarkEnd w:id="7"/>
-    </w:p>
-    <w:p/>
-    <w:p>
-      <w:r>
-        <w:t>Poniżej k</w:t>
-      </w:r>
-      <w:r>
-        <w:t xml:space="preserve">rótko zostaną omówione </w:t>
-      </w:r>
-      <w:r>
-        <w:t>pojęcia wykorzystywane w pracy. Pozwoli to na lepsze zrozumienie pracy na stanowisku a także przyjętych założeń projektowych.</w:t>
-      </w:r>
-    </w:p>
-    <w:p/>
-    <w:p>
-      <w:pPr>
-        <w:pStyle w:val="Nagwek2"/>
-      </w:pPr>
-      <w:bookmarkStart w:id="8" w:name="_Toc469260165"/>
-      <w:r>
         <w:t>1.2</w:t>
       </w:r>
       <w:r>
@@ -3339,14 +3326,27 @@
       <w:r>
         <w:t xml:space="preserve">Rysunek </w:t>
       </w:r>
-      <w:fldSimple w:instr=" SEQ Rysunek \* ARABIC ">
-        <w:r>
-          <w:rPr>
-            <w:noProof/>
-          </w:rPr>
-          <w:t>6</w:t>
-        </w:r>
-      </w:fldSimple>
+      <w:r>
+        <w:fldChar w:fldCharType="begin"/>
+      </w:r>
+      <w:r>
+        <w:instrText xml:space="preserve"> SEQ Rysunek \* ARABIC </w:instrText>
+      </w:r>
+      <w:r>
+        <w:fldChar w:fldCharType="separate"/>
+      </w:r>
+      <w:r>
+        <w:rPr>
+          <w:noProof/>
+        </w:rPr>
+        <w:t>6</w:t>
+      </w:r>
+      <w:r>
+        <w:rPr>
+          <w:noProof/>
+        </w:rPr>
+        <w:fldChar w:fldCharType="end"/>
+      </w:r>
       <w:r>
         <w:t xml:space="preserve">. </w:t>
       </w:r>
@@ -3393,7 +3393,11 @@
         <w:t xml:space="preserve">Taki sposób prezentacji umożliwia pokazanie wycinka bryły – przekroju </w:t>
       </w:r>
       <w:r>
-        <w:t>wykonanego w jednej płaszczyźnie. Jeśli badana bryła fotometryczna charakteryzuje się symetrią obrotową, jest to prosty i jasny sposób przedstawienia bryły. Wykresy światłości</w:t>
+        <w:t xml:space="preserve">wykonanego w jednej płaszczyźnie. Jeśli badana bryła fotometryczna charakteryzuje się symetrią obrotową, jest to prosty i jasny sposób przedstawienia bryły. </w:t>
+      </w:r>
+      <w:r>
+        <w:lastRenderedPageBreak/>
+        <w:t>Wykresy światłości</w:t>
       </w:r>
       <w:r>
         <w:t xml:space="preserve"> typowo przedstawia się w biegunowym układzie współrzędnych, jednakże wykresy w układzie kartezjańskim są również spotykane, jednak zazwyczaj bywają mniej czytelne.</w:t>
@@ -3458,27 +3462,32 @@
       <w:r>
         <w:t xml:space="preserve">Rysunek </w:t>
       </w:r>
-      <w:fldSimple w:instr=" SEQ Rysunek \* ARABIC ">
-        <w:r>
-          <w:rPr>
-            <w:noProof/>
-          </w:rPr>
-          <w:t>7</w:t>
-        </w:r>
-      </w:fldSimple>
+      <w:r>
+        <w:fldChar w:fldCharType="begin"/>
+      </w:r>
+      <w:r>
+        <w:instrText xml:space="preserve"> SEQ Rysunek \* ARABIC </w:instrText>
+      </w:r>
+      <w:r>
+        <w:fldChar w:fldCharType="separate"/>
+      </w:r>
+      <w:r>
+        <w:rPr>
+          <w:noProof/>
+        </w:rPr>
+        <w:t>7</w:t>
+      </w:r>
+      <w:r>
+        <w:rPr>
+          <w:noProof/>
+        </w:rPr>
+        <w:fldChar w:fldCharType="end"/>
+      </w:r>
       <w:r>
         <w:t xml:space="preserve">. </w:t>
       </w:r>
       <w:r>
-        <w:t xml:space="preserve">Wykres przedstawiający </w:t>
-      </w:r>
-      <w:proofErr w:type="spellStart"/>
-      <w:r>
-        <w:t>krzywaą</w:t>
-      </w:r>
-      <w:proofErr w:type="spellEnd"/>
-      <w:r>
-        <w:t xml:space="preserve"> fotometryczną linii świetlnej w płaszczyźnie prostopadłej do osi świetlnej [10]</w:t>
+        <w:t>Wykres przedstawiający krzywaą fotometryczną linii świetlnej w płaszczyźnie prostopadłej do osi świetlnej [10]</w:t>
       </w:r>
     </w:p>
     <w:p/>
@@ -3513,11 +3522,7 @@
         <w:t xml:space="preserve"> jest wywiedziony</w:t>
       </w:r>
       <w:r>
-        <w:t xml:space="preserve"> od strumienia energetycznego na </w:t>
-      </w:r>
-      <w:r>
-        <w:lastRenderedPageBreak/>
-        <w:t>podstawie oceny promieniowania za pomocą odbiornika, którego względna czułość widmowa odpowiada czułości widmowej oka przystosowanego do ja</w:t>
+        <w:t xml:space="preserve"> od strumienia energetycznego na podstawie oceny promieniowania za pomocą odbiornika, którego względna czułość widmowa odpowiada czułości widmowej oka przystosowanego do ja</w:t>
       </w:r>
       <w:r>
         <w:t>s</w:t>
@@ -3691,7 +3696,6 @@
       </w:r>
     </w:p>
     <w:p>
-      <w:proofErr w:type="spellStart"/>
       <w:r>
         <w:t>Φ</w:t>
       </w:r>
@@ -3701,13 +3705,11 @@
         </w:rPr>
         <w:t>e,λ</w:t>
       </w:r>
-      <w:proofErr w:type="spellEnd"/>
       <w:r>
         <w:t xml:space="preserve"> – rozkład widmowy mocy promienistej (strumienia energetycznego),</w:t>
       </w:r>
     </w:p>
     <w:p>
-      <w:proofErr w:type="spellStart"/>
       <w:r>
         <w:t>V</w:t>
       </w:r>
@@ -3717,7 +3719,6 @@
         </w:rPr>
         <w:t>λ</w:t>
       </w:r>
-      <w:proofErr w:type="spellEnd"/>
       <w:r>
         <w:t xml:space="preserve"> – względna skutecz</w:t>
       </w:r>
@@ -3733,7 +3734,6 @@
       <w:r>
         <w:t xml:space="preserve">Powyższe wyrażenie różni się od definicji całkowitej mocy promienistej uwzględnieniem skuteczności promieniowania dla zdefiniowanych długości fali </w:t>
       </w:r>
-      <w:proofErr w:type="spellStart"/>
       <w:r>
         <w:t>V</w:t>
       </w:r>
@@ -3743,7 +3743,6 @@
         </w:rPr>
         <w:t>λ</w:t>
       </w:r>
-      <w:proofErr w:type="spellEnd"/>
       <w:r>
         <w:rPr>
           <w:vertAlign w:val="subscript"/>
@@ -3751,15 +3750,7 @@
         <w:t xml:space="preserve"> </w:t>
       </w:r>
       <w:r>
-        <w:t xml:space="preserve">(w przypadku fal widzialnych przez ludzkie oko będzie to 380  - 780 </w:t>
-      </w:r>
-      <w:proofErr w:type="spellStart"/>
-      <w:r>
-        <w:t>nm</w:t>
-      </w:r>
-      <w:proofErr w:type="spellEnd"/>
-      <w:r>
-        <w:t>)</w:t>
+        <w:t>(w przypadku fal widzialnych przez ludzkie oko będzie to 380  - 780 nm)</w:t>
       </w:r>
       <w:r>
         <w:t xml:space="preserve">. </w:t>
@@ -3788,6 +3779,7 @@
     </w:p>
     <w:p>
       <w:r>
+        <w:lastRenderedPageBreak/>
         <w:t xml:space="preserve">Wybór metody </w:t>
       </w:r>
       <w:r>
@@ -3826,15 +3818,7 @@
         <w:t xml:space="preserve"> metoda, </w:t>
       </w:r>
       <w:r>
-        <w:t xml:space="preserve">metoda </w:t>
-      </w:r>
-      <w:proofErr w:type="spellStart"/>
-      <w:r>
-        <w:t>Wohaluera</w:t>
-      </w:r>
-      <w:proofErr w:type="spellEnd"/>
-      <w:r>
-        <w:t>, metoda Rousseau. Każda z nich przyjmuje pewne uproszczenia, więc nie sprawdzają się one w przypadku rozkład</w:t>
+        <w:t>metoda Wohaluera, metoda Rousseau. Każda z nich przyjmuje pewne uproszczenia, więc nie sprawdzają się one w przypadku rozkład</w:t>
       </w:r>
       <w:r>
         <w:t>ów</w:t>
@@ -3876,15 +3860,7 @@
         <w:t xml:space="preserve"> </w:t>
       </w:r>
       <w:r>
-        <w:t xml:space="preserve">należy uwzględnić sposób pomiaru. Powierzchnię pomiarową dzieli się na drobne obszary, odpowiadające punktom pomiarowym. Tak </w:t>
-      </w:r>
-      <w:proofErr w:type="spellStart"/>
-      <w:r>
-        <w:t>zdyskretyzowany</w:t>
-      </w:r>
-      <w:proofErr w:type="spellEnd"/>
-      <w:r>
-        <w:t xml:space="preserve"> strumień świetlny przez fragmenty powierzchni można poddać operacji sumy odpowiadający całkowaniu w przypadku analitycznym.</w:t>
+        <w:t>należy uwzględnić sposób pomiaru. Powierzchnię pomiarową dzieli się na drobne obszary, odpowiadające punktom pomiarowym. Tak zdyskretyzowany strumień świetlny przez fragmenty powierzchni można poddać operacji sumy odpowiadający całkowaniu w przypadku analitycznym.</w:t>
       </w:r>
     </w:p>
     <w:p>
@@ -3894,7 +3870,6 @@
     </w:p>
     <w:p>
       <w:r>
-        <w:lastRenderedPageBreak/>
         <w:t xml:space="preserve">Strumień świetlny </w:t>
       </w:r>
       <w:r>
@@ -3913,15 +3888,7 @@
         <w:t>źródło</w:t>
       </w:r>
       <w:r>
-        <w:t xml:space="preserve"> światła można policzyć dzieląc obszar S na podobszary </w:t>
-      </w:r>
-      <w:proofErr w:type="spellStart"/>
-      <w:r>
-        <w:t>Δs</w:t>
-      </w:r>
-      <w:proofErr w:type="spellEnd"/>
-      <w:r>
-        <w:t xml:space="preserve">, mierząc strumień światła przechodzący przez </w:t>
+        <w:t xml:space="preserve"> światła można policzyć dzieląc obszar S na podobszary Δs, mierząc strumień światła przechodzący przez </w:t>
       </w:r>
       <w:r>
         <w:t xml:space="preserve">pojedynczy </w:t>
@@ -4466,7 +4433,11 @@
         <w:t>,</w:t>
       </w:r>
       <w:r>
-        <w:t xml:space="preserve"> pomiary strumienia świetlnego wykonuje się za pomocą kuli Ulbrichta. Jednak ta technika nie pozwala na zobrazowanie bryły fotometrycznej. Pełniejsze pomiary zazwyczaj wykonuje się na ławie optycznej lub specjalistycznym goniometrem. Ten sposób umożliwia określenie światłości w wielu miejscach powierzchni otaczającej źródło światła przez obrót przetwornika fotoelektrycznego zamocowanego na ramieniu o stałej długości dookoła nieruchomo zamontowanego źródła światła. Położenie źródła światła zmienia się jedynie przez obrót dookoła osi pionowej o kąt β, natomiast przez obrót ramienia dookoła osi poziomej zmienia się położenie przetwornika fotoelektrycznego o kąt α</w:t>
+        <w:t xml:space="preserve"> pomiary strumienia świetlnego wykonuje się za pomocą kuli Ulbrichta. Jednak ta technika nie pozwala na zobrazowanie bryły fotometrycznej. Pełniejsze pomiary zazwyczaj wykonuje się na ławie optycznej lub specjalistycznym goniometrem. Ten sposób umożliwia określenie światłości w wielu miejscach powierzchni otaczającej źródło światła przez obrót przetwornika fotoelektrycznego zamocowanego na ramieniu o stałej długości dookoła nieruchomo zamontowanego źródła światła. Położenie źródła światła zmienia się jedynie </w:t>
+      </w:r>
+      <w:r>
+        <w:lastRenderedPageBreak/>
+        <w:t>przez obrót dookoła osi pionowej o kąt β, natomiast przez obrót ramienia dookoła osi poziomej zmienia się położenie przetwornika fotoelektrycznego o kąt α</w:t>
       </w:r>
       <w:r>
         <w:t xml:space="preserve"> </w:t>
@@ -4641,23 +4612,13 @@
         </w:numPr>
       </w:pPr>
       <w:r>
-        <w:t xml:space="preserve">spektrofotometr </w:t>
-      </w:r>
-      <w:proofErr w:type="spellStart"/>
-      <w:r>
-        <w:t>StellarrNet</w:t>
-      </w:r>
-      <w:proofErr w:type="spellEnd"/>
-      <w:r>
-        <w:t xml:space="preserve"> BLUE-</w:t>
-      </w:r>
-      <w:proofErr w:type="spellStart"/>
-      <w:r>
-        <w:t>Wave</w:t>
-      </w:r>
-      <w:proofErr w:type="spellEnd"/>
-      <w:r>
-        <w:t xml:space="preserve"> z detektorem kosinusoidalnym zamontowanym na półokrągłej szynie,</w:t>
+        <w:t>spektrofotometr</w:t>
+      </w:r>
+      <w:r>
+        <w:t>u</w:t>
+      </w:r>
+      <w:r>
+        <w:t xml:space="preserve"> StellarrNet BLUE-Wave z detektorem kosinusoidalnym zamontowanym na półokrągłej szynie,</w:t>
       </w:r>
     </w:p>
     <w:p>
@@ -4678,17 +4639,45 @@
         <w:t xml:space="preserve">Oprawa świetlna zamontowana jest w ten sposób, aby jej domniemany środek świetlny znajdował się w środku symetrii półsfery pomiarowej, tak więc każdy punkt sfery znajduje się w równej odległości od odprawy. </w:t>
       </w:r>
       <w:r>
-        <w:t xml:space="preserve">Pozwala to na pomiar natężenia światła we wszystkich kierunkach z krokiem co najwyżej 5 </w:t>
-      </w:r>
-      <w:r>
-        <w:t>w</w:t>
-      </w:r>
-      <w:bookmarkStart w:id="15" w:name="_GoBack"/>
-      <w:bookmarkEnd w:id="15"/>
-    </w:p>
-    <w:p/>
-    <w:p/>
-    <w:p/>
+        <w:t xml:space="preserve">Pozwala to na pomiar natężenia światła </w:t>
+      </w:r>
+      <w:r>
+        <w:t xml:space="preserve">detektorem sinusoidalnym </w:t>
+      </w:r>
+      <w:r>
+        <w:t>z krokiem nie mniejszym</w:t>
+      </w:r>
+      <w:r>
+        <w:t xml:space="preserve"> niż 5 stopni w każdym kierunku (na „południkach” i „równoleżnikach” półsfery).</w:t>
+      </w:r>
+    </w:p>
+    <w:p>
+      <w:r>
+        <w:t xml:space="preserve">Spektrometr, do którego podłączony jest detektor obsługiwany jest przez komputer PC będący częścią stanowiska pomiarowego. </w:t>
+      </w:r>
+      <w:r>
+        <w:t xml:space="preserve">Student odczytuje natężenie fali w zadanym zakresie częstotliwości (z reguły 380-780 nm dla światła widzialnego)  z oprogramowania SPECTRAWIZ@. </w:t>
+      </w:r>
+      <w:r>
+        <w:t xml:space="preserve">Docelowo, uczestnik zajęć dydaktycznych będzie wprowadzał wynik do tabeli w programie „Krzywe Fotometryczne”, którego opisem jest niniejsza praca. </w:t>
+      </w:r>
+      <w:r>
+        <w:t xml:space="preserve">Student </w:t>
+      </w:r>
+      <w:r>
+        <w:lastRenderedPageBreak/>
+        <w:t xml:space="preserve">będzie miał możliwość obserwacji </w:t>
+      </w:r>
+      <w:r>
+        <w:t xml:space="preserve">bryły fotometrycznej, </w:t>
+      </w:r>
+      <w:r>
+        <w:t>krzywych fotometrycznych, przekrojów przez bryłę</w:t>
+      </w:r>
+      <w:r>
+        <w:t xml:space="preserve"> (przekrój równoległy do płaszczyzny źródła światła) oraz zapoznania się ze strumieniem świetlnym wyliczonym przez aplikację.</w:t>
+      </w:r>
+    </w:p>
     <w:p/>
     <w:p>
       <w:pPr>
@@ -4699,11 +4688,10 @@
           <w:noProof/>
           <w:lang w:eastAsia="pl-PL"/>
         </w:rPr>
-        <w:lastRenderedPageBreak/>
         <w:drawing>
-          <wp:inline distT="0" distB="0" distL="0" distR="0" wp14:anchorId="4A0E56BC" wp14:editId="23225213">
-            <wp:extent cx="3353513" cy="4337913"/>
-            <wp:effectExtent l="0" t="0" r="0" b="5715"/>
+          <wp:inline distT="0" distB="0" distL="0" distR="0" wp14:anchorId="4A0E56BC" wp14:editId="727F19E0">
+            <wp:extent cx="3176122" cy="4108450"/>
+            <wp:effectExtent l="0" t="0" r="0" b="0"/>
             <wp:docPr id="9" name="Obraz 9"/>
             <wp:cNvGraphicFramePr>
               <a:graphicFrameLocks xmlns:a="http://schemas.openxmlformats.org/drawingml/2006/main" noChangeAspect="1"/>
@@ -4733,7 +4721,7 @@
                   <pic:spPr bwMode="auto">
                     <a:xfrm>
                       <a:off x="0" y="0"/>
-                      <a:ext cx="3357440" cy="4342992"/>
+                      <a:ext cx="3183977" cy="4118611"/>
                     </a:xfrm>
                     <a:prstGeom prst="rect">
                       <a:avLst/>
@@ -4757,14 +4745,27 @@
       <w:r>
         <w:t xml:space="preserve">Rysunek </w:t>
       </w:r>
-      <w:fldSimple w:instr=" SEQ Rysunek \* ARABIC ">
-        <w:r>
-          <w:rPr>
-            <w:noProof/>
-          </w:rPr>
-          <w:t>8</w:t>
-        </w:r>
-      </w:fldSimple>
+      <w:r>
+        <w:fldChar w:fldCharType="begin"/>
+      </w:r>
+      <w:r>
+        <w:instrText xml:space="preserve"> SEQ Rysunek \* ARABIC </w:instrText>
+      </w:r>
+      <w:r>
+        <w:fldChar w:fldCharType="separate"/>
+      </w:r>
+      <w:r>
+        <w:rPr>
+          <w:noProof/>
+        </w:rPr>
+        <w:t>8</w:t>
+      </w:r>
+      <w:r>
+        <w:rPr>
+          <w:noProof/>
+        </w:rPr>
+        <w:fldChar w:fldCharType="end"/>
+      </w:r>
       <w:r>
         <w:t xml:space="preserve">. </w:t>
       </w:r>
@@ -4784,14 +4785,14 @@
       <w:pPr>
         <w:pStyle w:val="Nagwek1"/>
       </w:pPr>
-      <w:bookmarkStart w:id="16" w:name="_Toc469260170"/>
+      <w:bookmarkStart w:id="15" w:name="_Toc469260170"/>
       <w:r>
         <w:t>2.2</w:t>
       </w:r>
       <w:r>
         <w:t>. Założenia projektowe</w:t>
       </w:r>
-      <w:bookmarkEnd w:id="16"/>
+      <w:bookmarkEnd w:id="15"/>
     </w:p>
     <w:p>
       <w:pPr>
@@ -4877,6 +4878,7 @@
         </w:numPr>
       </w:pPr>
       <w:r>
+        <w:lastRenderedPageBreak/>
         <w:t xml:space="preserve">umożliwi eksport danych pomiarowych do pliku </w:t>
       </w:r>
     </w:p>
@@ -4972,7 +4974,6 @@
         </w:numPr>
       </w:pPr>
       <w:r>
-        <w:lastRenderedPageBreak/>
         <w:t>umożliwi wprowadzenie wartości natężenia światła z detektora umieszczanego w różnych punktach półsfery pomiarowej</w:t>
       </w:r>
       <w:r>
@@ -5165,37 +5166,16 @@
         <w:t>zostanie sprawdzone statycznymi i dynamicznym</w:t>
       </w:r>
       <w:r>
-        <w:t>i narzędziami do analizy kodu (</w:t>
-      </w:r>
-      <w:proofErr w:type="spellStart"/>
-      <w:r>
-        <w:t>C</w:t>
-      </w:r>
-      <w:r>
-        <w:t>lang</w:t>
-      </w:r>
-      <w:proofErr w:type="spellEnd"/>
-      <w:r>
-        <w:t xml:space="preserve">, </w:t>
-      </w:r>
-      <w:proofErr w:type="spellStart"/>
+        <w:t>i narzędziami do analizy kodu (C</w:t>
+      </w:r>
+      <w:r>
+        <w:t xml:space="preserve">lang, </w:t>
+      </w:r>
       <w:r>
         <w:t>V</w:t>
       </w:r>
       <w:r>
-        <w:t>algrind</w:t>
-      </w:r>
-      <w:proofErr w:type="spellEnd"/>
-      <w:r>
-        <w:t xml:space="preserve">, </w:t>
-      </w:r>
-      <w:proofErr w:type="spellStart"/>
-      <w:r>
-        <w:t>gcov</w:t>
-      </w:r>
-      <w:proofErr w:type="spellEnd"/>
-      <w:r>
-        <w:t>)</w:t>
+        <w:t>algrind, gcov)</w:t>
       </w:r>
       <w:r>
         <w:t>.</w:t>
@@ -5205,116 +5185,212 @@
       <w:pPr>
         <w:pStyle w:val="Nagwek2"/>
       </w:pPr>
-      <w:bookmarkStart w:id="17" w:name="_Toc469260171"/>
+      <w:bookmarkStart w:id="16" w:name="_Toc469260171"/>
+      <w:r>
+        <w:t>2</w:t>
+      </w:r>
+      <w:r>
+        <w:t>.3. Architektura aplikacji</w:t>
+      </w:r>
+      <w:bookmarkEnd w:id="16"/>
+    </w:p>
+    <w:p>
+      <w:pPr>
+        <w:pStyle w:val="Nagwek2"/>
+      </w:pPr>
+      <w:bookmarkStart w:id="17" w:name="_Toc469260172"/>
+      <w:r>
+        <w:t>2.4. Uzasadnienie wyboru narzędzi oraz technik programistycznych</w:t>
+      </w:r>
+      <w:bookmarkEnd w:id="17"/>
+    </w:p>
+    <w:p/>
+    <w:p>
+      <w:r>
+        <w:t xml:space="preserve">Jako język </w:t>
+      </w:r>
+      <w:r>
+        <w:t xml:space="preserve">do napisania programu wybrano C++. Jako powszechnie znany język kompilowalny, ze statyczną kontrolą typów pozwala on na  swobodny rozwój aplikacji oraz utrzymywanie jej przez studentów wydziału, którzy zapoznają się z nim na zajęciach. Wraz z wersją C++11 elementem języka stała się również </w:t>
+      </w:r>
+      <w:r>
+        <w:t>biblioteka</w:t>
+      </w:r>
+      <w:r>
+        <w:t xml:space="preserve"> standardowa (stdc++)</w:t>
+      </w:r>
+      <w:r>
+        <w:t xml:space="preserve">, która zawiera dodatkowe struktury danych w stosunku do standardu C++98 (wektory, listy, pary) oraz moduł z prostymi algorytmami (sumą, poszukiwaniem dowolnej wartości w kontenerze, </w:t>
+      </w:r>
+      <w:r>
+        <w:t>wyszukiwaniem</w:t>
+      </w:r>
+      <w:r>
+        <w:t xml:space="preserve"> skrajnej wartości w</w:t>
+      </w:r>
+      <w:r>
+        <w:t xml:space="preserve"> kontenerze, przekształceniem każdej wartości w </w:t>
+      </w:r>
       <w:r>
         <w:lastRenderedPageBreak/>
-        <w:t>2</w:t>
-      </w:r>
-      <w:r>
-        <w:t>.3. Architektura aplikacji</w:t>
-      </w:r>
-      <w:bookmarkEnd w:id="17"/>
+        <w:t>kontenerze wg określonego wzorca itd.) umożliwiającymi łatwe, intuicyjne manipulowaniem danymi, często redukując skomplikowane wyrażenia do jednej linii.</w:t>
+      </w:r>
+    </w:p>
+    <w:p>
+      <w:r>
+        <w:t xml:space="preserve">Założenia projektu wymuszają wykonanie Graficznego Interfejsu Użytkownika (GUI) oraz prezentacji wykresów zarówno dwu- jaki i trójwymiarowych. </w:t>
+      </w:r>
+      <w:r>
+        <w:t xml:space="preserve">Rozpatrywano wybór różnych </w:t>
+      </w:r>
+      <w:r>
+        <w:t>środowisk</w:t>
+      </w:r>
+      <w:r>
+        <w:t xml:space="preserve"> i bibliotek programistycznych pozwalających unikną</w:t>
+      </w:r>
+      <w:r>
+        <w:t>ć bezpośredniego użycia OpenGLa:</w:t>
+      </w:r>
+    </w:p>
+    <w:p>
+      <w:pPr>
+        <w:pStyle w:val="Akapitzlist"/>
+        <w:numPr>
+          <w:ilvl w:val="0"/>
+          <w:numId w:val="8"/>
+        </w:numPr>
+      </w:pPr>
+      <w:r>
+        <w:t>Microsoft Foundation Classes (MFC) – działa tylko na systemach operacyjnych firmy Microsoft, do rysowania wykresów należałoby użyć osobnych bibliotek</w:t>
+      </w:r>
+      <w:r>
+        <w:t xml:space="preserve"> takich jak QCustomPlot, QPlot, </w:t>
+      </w:r>
+    </w:p>
+    <w:p>
+      <w:pPr>
+        <w:pStyle w:val="Akapitzlist"/>
+        <w:numPr>
+          <w:ilvl w:val="0"/>
+          <w:numId w:val="8"/>
+        </w:numPr>
+      </w:pPr>
+      <w:r>
+        <w:t>WxWidgets – biblioteka międzyplatformowa, posiada możliwość rysowania wykresów dwuwymiarowych, jednakże nie jest ona na bieżąco aktualizowana. Wykresy 3D nie są dostępne, ich użycie wymagałoby użycia zewnętrznych bibliotek.</w:t>
+      </w:r>
+    </w:p>
+    <w:p>
+      <w:pPr>
+        <w:pStyle w:val="Akapitzlist"/>
+        <w:numPr>
+          <w:ilvl w:val="0"/>
+          <w:numId w:val="8"/>
+        </w:numPr>
+      </w:pPr>
+      <w:r>
+        <w:t>QT – biblioteka międzyplatformowa. Od wersji 5.7 (najnowszej w chwili pisania aplikacji – stan na przełom 2016/2017 r.) dodano możliwość użycia modułów Data Visualisation i Charts, które idealnie pasują do wstępnych wymagań programu.</w:t>
+      </w:r>
+    </w:p>
+    <w:p>
+      <w:pPr>
+        <w:ind w:left="360"/>
+      </w:pPr>
+      <w:r>
+        <w:t>QT było więc najlepszym, naturalnym wyborem.</w:t>
+      </w:r>
+      <w:bookmarkStart w:id="18" w:name="_GoBack"/>
+      <w:bookmarkEnd w:id="18"/>
+    </w:p>
+    <w:p/>
+    <w:p>
+      <w:r>
+        <w:t xml:space="preserve"> </w:t>
+      </w:r>
+    </w:p>
+    <w:p/>
+    <w:p>
+      <w:r>
+        <w:t xml:space="preserve"> </w:t>
+      </w:r>
+    </w:p>
+    <w:p>
+      <w:pPr>
+        <w:pStyle w:val="Nagwek1"/>
+      </w:pPr>
+      <w:bookmarkStart w:id="19" w:name="_Toc469260173"/>
+      <w:r>
+        <w:lastRenderedPageBreak/>
+        <w:t>3. Testowanie aplikacji</w:t>
+      </w:r>
+      <w:bookmarkEnd w:id="19"/>
     </w:p>
     <w:p>
       <w:pPr>
         <w:pStyle w:val="Nagwek2"/>
       </w:pPr>
-      <w:bookmarkStart w:id="18" w:name="_Toc469260172"/>
-      <w:r>
-        <w:t>2.4. Uzasadnienie wyboru narzędzi oraz technik programistycznych</w:t>
-      </w:r>
-      <w:bookmarkEnd w:id="18"/>
-    </w:p>
-    <w:p>
-      <w:pPr>
-        <w:pStyle w:val="Nagwek1"/>
-      </w:pPr>
-      <w:bookmarkStart w:id="19" w:name="_Toc469260173"/>
-      <w:r>
-        <w:t>3. Testowanie aplikacji</w:t>
-      </w:r>
-      <w:bookmarkEnd w:id="19"/>
+      <w:bookmarkStart w:id="20" w:name="_Toc469260174"/>
+      <w:r>
+        <w:t>3.1. Testy funkcjonalne</w:t>
+      </w:r>
+      <w:bookmarkEnd w:id="20"/>
+    </w:p>
+    <w:p>
+      <w:pPr>
+        <w:pStyle w:val="Nagwek3"/>
+      </w:pPr>
+      <w:bookmarkStart w:id="21" w:name="_Toc469260175"/>
+      <w:r>
+        <w:t>3.1.1. Przedstawienie pomiaru całkowitego strumienia świetlnego</w:t>
+      </w:r>
+      <w:bookmarkEnd w:id="21"/>
+    </w:p>
+    <w:p>
+      <w:pPr>
+        <w:pStyle w:val="Nagwek3"/>
+      </w:pPr>
+      <w:bookmarkStart w:id="22" w:name="_Toc469260176"/>
+      <w:r>
+        <w:t>3.1.2. Przedstawienie pomiaru krzywych fotometrycznych w całym spektrum</w:t>
+      </w:r>
+      <w:bookmarkEnd w:id="22"/>
+    </w:p>
+    <w:p>
+      <w:pPr>
+        <w:pStyle w:val="Nagwek3"/>
+      </w:pPr>
+      <w:bookmarkStart w:id="23" w:name="_Toc469260177"/>
+      <w:r>
+        <w:t>3.1.3. Przedstawienie pomiaru krzywych fotometrycznych w ograniczonym zakresie widma</w:t>
+      </w:r>
+      <w:bookmarkEnd w:id="23"/>
     </w:p>
     <w:p>
       <w:pPr>
         <w:pStyle w:val="Nagwek2"/>
       </w:pPr>
-      <w:bookmarkStart w:id="20" w:name="_Toc469260174"/>
-      <w:r>
-        <w:t>3.1. Testy funkcjonalne</w:t>
-      </w:r>
-      <w:bookmarkEnd w:id="20"/>
+      <w:bookmarkStart w:id="24" w:name="_Toc469260178"/>
+      <w:r>
+        <w:t>3.2. Testy niefunkcjonalne</w:t>
+      </w:r>
+      <w:bookmarkEnd w:id="24"/>
     </w:p>
     <w:p>
       <w:pPr>
         <w:pStyle w:val="Nagwek3"/>
       </w:pPr>
-      <w:bookmarkStart w:id="21" w:name="_Toc469260175"/>
-      <w:r>
-        <w:t>3.1.1. Przedstawienie pomiaru całkowitego strumienia świetlnego</w:t>
-      </w:r>
-      <w:bookmarkEnd w:id="21"/>
+      <w:bookmarkStart w:id="25" w:name="_Toc469260179"/>
+      <w:r>
+        <w:t>3.2.1. Raport jakościowy aplikacji ze Statycznego Analizatora kodu Clang</w:t>
+      </w:r>
+      <w:bookmarkEnd w:id="25"/>
     </w:p>
     <w:p>
       <w:pPr>
         <w:pStyle w:val="Nagwek3"/>
       </w:pPr>
-      <w:bookmarkStart w:id="22" w:name="_Toc469260176"/>
-      <w:r>
-        <w:t>3.1.2. Przedstawienie pomiaru krzywych fotometrycznych w całym spektrum</w:t>
-      </w:r>
-      <w:bookmarkEnd w:id="22"/>
-    </w:p>
-    <w:p>
-      <w:pPr>
-        <w:pStyle w:val="Nagwek3"/>
-      </w:pPr>
-      <w:bookmarkStart w:id="23" w:name="_Toc469260177"/>
-      <w:r>
-        <w:t>3.1.3. Przedstawienie pomiaru krzywych fotometrycznych w ograniczonym zakresie widma</w:t>
-      </w:r>
-      <w:bookmarkEnd w:id="23"/>
-    </w:p>
-    <w:p>
-      <w:pPr>
-        <w:pStyle w:val="Nagwek2"/>
-      </w:pPr>
-      <w:bookmarkStart w:id="24" w:name="_Toc469260178"/>
-      <w:r>
-        <w:t>3.2. Testy niefunkcjonalne</w:t>
-      </w:r>
-      <w:bookmarkEnd w:id="24"/>
-    </w:p>
-    <w:p>
-      <w:pPr>
-        <w:pStyle w:val="Nagwek3"/>
-      </w:pPr>
-      <w:bookmarkStart w:id="25" w:name="_Toc469260179"/>
-      <w:r>
-        <w:t xml:space="preserve">3.2.1. Raport jakościowy aplikacji ze Statycznego Analizatora kodu </w:t>
-      </w:r>
-      <w:proofErr w:type="spellStart"/>
-      <w:r>
-        <w:t>Clang</w:t>
-      </w:r>
-      <w:bookmarkEnd w:id="25"/>
-      <w:proofErr w:type="spellEnd"/>
-    </w:p>
-    <w:p>
-      <w:pPr>
-        <w:pStyle w:val="Nagwek3"/>
-      </w:pPr>
       <w:bookmarkStart w:id="26" w:name="_Toc469260180"/>
       <w:r>
-        <w:t>3.2.2. Raport z analizy wykorzystania pamięci (</w:t>
-      </w:r>
-      <w:proofErr w:type="spellStart"/>
-      <w:r>
-        <w:t>Valgrind</w:t>
-      </w:r>
-      <w:proofErr w:type="spellEnd"/>
-      <w:r>
-        <w:t>)</w:t>
+        <w:t>3.2.2. Raport z analizy wykorzystania pamięci (Valgrind)</w:t>
       </w:r>
       <w:bookmarkEnd w:id="26"/>
     </w:p>
@@ -5342,6 +5418,66 @@
     <w:p/>
     <w:p>
       <w:pPr>
+        <w:rPr>
+          <w:b/>
+          <w:color w:val="FF0000"/>
+        </w:rPr>
+      </w:pPr>
+      <w:r>
+        <w:rPr>
+          <w:b/>
+          <w:color w:val="FF0000"/>
+        </w:rPr>
+        <w:t>Zalecenia dla dalszego rozwoju aplikacji:</w:t>
+      </w:r>
+    </w:p>
+    <w:p>
+      <w:pPr>
+        <w:pStyle w:val="Akapitzlist"/>
+        <w:numPr>
+          <w:ilvl w:val="0"/>
+          <w:numId w:val="7"/>
+        </w:numPr>
+      </w:pPr>
+      <w:r>
+        <w:t>Producent spektrofotometru udostępnia bezpłatną bibliotekę do obsługi przyrządu pomiarowego, więc istnieje możliwość integracji urządzenia z aplikacją do pomiaru krzywych fotometrycznych.</w:t>
+      </w:r>
+      <w:r>
+        <w:t xml:space="preserve"> </w:t>
+      </w:r>
+      <w:hyperlink r:id="rId19" w:history="1">
+        <w:r>
+          <w:rPr>
+            <w:rStyle w:val="Hipercze"/>
+          </w:rPr>
+          <w:t>http://www.stellarnet.us/software/#LINUX</w:t>
+        </w:r>
+      </w:hyperlink>
+    </w:p>
+    <w:p>
+      <w:pPr>
+        <w:pStyle w:val="Akapitzlist"/>
+        <w:numPr>
+          <w:ilvl w:val="0"/>
+          <w:numId w:val="7"/>
+        </w:numPr>
+      </w:pPr>
+      <w:r>
+        <w:t xml:space="preserve">Dodanie możliwości </w:t>
+      </w:r>
+      <w:r>
+        <w:t>interpolacji krzywej południka z punktów pomiarowych</w:t>
+      </w:r>
+      <w:r>
+        <w:t xml:space="preserve"> (metoda Lagrange’a wydaje się tu najodpowiedniejsza ze względu na jej prostotę, dokładność oraz dostępność bibliotek ją implementujących)</w:t>
+      </w:r>
+      <w:r>
+        <w:t>. Umożliwiłoby to znacznie dokładniejsze wyliczenie strumienia świetlnego i rysowanie „gładszej” bryły fotometrycznej.</w:t>
+      </w:r>
+    </w:p>
+    <w:p/>
+    <w:p>
+      <w:pPr>
         <w:pStyle w:val="Nagwek1"/>
       </w:pPr>
       <w:bookmarkStart w:id="29" w:name="_Toc469260183"/>
@@ -5366,25 +5502,15 @@
       <w:r>
         <w:t xml:space="preserve">Praca dyplomowa </w:t>
       </w:r>
-      <w:proofErr w:type="spellStart"/>
       <w:r>
         <w:t>inżynierska„</w:t>
       </w:r>
       <w:r>
-        <w:t>Stanowisko</w:t>
-      </w:r>
-      <w:proofErr w:type="spellEnd"/>
-      <w:r>
-        <w:t xml:space="preserve"> do pomiarów krzywych </w:t>
-      </w:r>
-      <w:r>
-        <w:t xml:space="preserve">fotometrycznych oraz całkowitego </w:t>
-      </w:r>
-      <w:proofErr w:type="spellStart"/>
-      <w:r>
-        <w:t>strumieniaświetlnego</w:t>
-      </w:r>
-      <w:proofErr w:type="spellEnd"/>
+        <w:t xml:space="preserve">Stanowisko do pomiarów krzywych </w:t>
+      </w:r>
+      <w:r>
+        <w:t>fotometrycznych oraz całkowitego strumieniaświetlnego</w:t>
+      </w:r>
       <w:r>
         <w:t xml:space="preserve">”, </w:t>
       </w:r>
@@ -5399,7 +5525,7 @@
       <w:r>
         <w:tab/>
       </w:r>
-      <w:hyperlink r:id="rId19" w:history="1">
+      <w:hyperlink r:id="rId20" w:history="1">
         <w:r>
           <w:rPr>
             <w:rStyle w:val="Hipercze"/>
@@ -5437,7 +5563,7 @@
         </w:rPr>
         <w:t xml:space="preserve">etric Data Formats; </w:t>
       </w:r>
-      <w:hyperlink r:id="rId20" w:history="1">
+      <w:hyperlink r:id="rId21" w:history="1">
         <w:r>
           <w:rPr>
             <w:rStyle w:val="Hipercze"/>
@@ -5450,21 +5576,7 @@
         <w:rPr>
           <w:lang w:val="en-US"/>
         </w:rPr>
-        <w:t xml:space="preserve">; </w:t>
-      </w:r>
-      <w:proofErr w:type="spellStart"/>
-      <w:r>
-        <w:rPr>
-          <w:lang w:val="en-US"/>
-        </w:rPr>
-        <w:t>dostępdnia</w:t>
-      </w:r>
-      <w:proofErr w:type="spellEnd"/>
-      <w:r>
-        <w:rPr>
-          <w:lang w:val="en-US"/>
-        </w:rPr>
-        <w:t xml:space="preserve"> 2016-12-04</w:t>
+        <w:t>; dostępdnia 2016-12-04</w:t>
       </w:r>
     </w:p>
     <w:p>
@@ -5472,6 +5584,7 @@
         <w:ind w:left="705" w:hanging="705"/>
       </w:pPr>
       <w:r>
+        <w:lastRenderedPageBreak/>
         <w:t xml:space="preserve">[4] </w:t>
       </w:r>
       <w:r>
@@ -5498,11 +5611,7 @@
         <w:tab/>
       </w:r>
       <w:r>
-        <w:t xml:space="preserve">Strona domowa </w:t>
-      </w:r>
-      <w:proofErr w:type="spellStart"/>
-      <w:r>
-        <w:t>program</w:t>
+        <w:t>Strona domowa program</w:t>
       </w:r>
       <w:r>
         <w:t>u</w:t>
@@ -5510,11 +5619,10 @@
       <w:r>
         <w:t>IESviewer</w:t>
       </w:r>
-      <w:proofErr w:type="spellEnd"/>
       <w:r>
         <w:t xml:space="preserve"> </w:t>
       </w:r>
-      <w:hyperlink r:id="rId21" w:history="1">
+      <w:hyperlink r:id="rId22" w:history="1">
         <w:r>
           <w:rPr>
             <w:rStyle w:val="Hipercze"/>
@@ -5538,25 +5646,9 @@
       </w:r>
       <w:r>
         <w:tab/>
-        <w:t xml:space="preserve">Strona domowa producenta </w:t>
-      </w:r>
-      <w:proofErr w:type="spellStart"/>
-      <w:r>
-        <w:t>Photometrics</w:t>
-      </w:r>
-      <w:proofErr w:type="spellEnd"/>
-      <w:r>
-        <w:t xml:space="preserve"> Pro - </w:t>
-      </w:r>
-      <w:proofErr w:type="spellStart"/>
-      <w:r>
-        <w:t>Luminaire</w:t>
-      </w:r>
-      <w:proofErr w:type="spellEnd"/>
-      <w:r>
-        <w:t xml:space="preserve"> Analysis Software </w:t>
-      </w:r>
-      <w:hyperlink r:id="rId22" w:history="1">
+        <w:t xml:space="preserve">Strona domowa producenta Photometrics Pro - Luminaire Analysis Software </w:t>
+      </w:r>
+      <w:hyperlink r:id="rId23" w:history="1">
         <w:r>
           <w:rPr>
             <w:rStyle w:val="Hipercze"/>
@@ -5573,30 +5665,21 @@
         <w:ind w:left="705" w:hanging="705"/>
       </w:pPr>
       <w:r>
-        <w:lastRenderedPageBreak/>
         <w:t>[7]</w:t>
       </w:r>
       <w:r>
         <w:tab/>
       </w:r>
       <w:r>
-        <w:t xml:space="preserve">Strona domowa </w:t>
-      </w:r>
-      <w:proofErr w:type="spellStart"/>
-      <w:r>
-        <w:t>program</w:t>
+        <w:t>Strona domowa program</w:t>
       </w:r>
       <w:r>
         <w:t>u</w:t>
       </w:r>
       <w:r>
-        <w:t>Eulumdat</w:t>
-      </w:r>
-      <w:proofErr w:type="spellEnd"/>
-      <w:r>
-        <w:t xml:space="preserve"> Tools </w:t>
-      </w:r>
-      <w:hyperlink r:id="rId23" w:history="1">
+        <w:t xml:space="preserve">Eulumdat Tools </w:t>
+      </w:r>
+      <w:hyperlink r:id="rId24" w:history="1">
         <w:r>
           <w:rPr>
             <w:rStyle w:val="Hipercze"/>
@@ -5625,7 +5708,7 @@
         <w:tab/>
         <w:t>Strona domowa programu LDTediitor</w:t>
       </w:r>
-      <w:hyperlink r:id="rId24" w:history="1">
+      <w:hyperlink r:id="rId25" w:history="1">
         <w:r>
           <w:rPr>
             <w:rStyle w:val="Hipercze"/>
@@ -5678,7 +5761,7 @@
       <w:r>
         <w:t xml:space="preserve">Podstaw Techniki Świetlnej </w:t>
       </w:r>
-      <w:hyperlink r:id="rId25" w:history="1">
+      <w:hyperlink r:id="rId26" w:history="1">
         <w:r>
           <w:rPr>
             <w:rStyle w:val="Hipercze"/>
@@ -5835,7 +5918,7 @@
       <w:rPr>
         <w:noProof/>
       </w:rPr>
-      <w:t>14</w:t>
+      <w:t>15</w:t>
     </w:r>
     <w:r>
       <w:fldChar w:fldCharType="end"/>
@@ -5999,9 +6082,9 @@
     </w:lvl>
   </w:abstractNum>
   <w:abstractNum w:abstractNumId="1" w15:restartNumberingAfterBreak="0">
-    <w:nsid w:val="1A10026B"/>
+    <w:nsid w:val="147749DD"/>
     <w:multiLevelType w:val="hybridMultilevel"/>
-    <w:tmpl w:val="F416B0E2"/>
+    <w:tmpl w:val="DBC83870"/>
     <w:lvl w:ilvl="0" w:tplc="04150001">
       <w:start w:val="1"/>
       <w:numFmt w:val="bullet"/>
@@ -6112,6 +6195,232 @@
     </w:lvl>
   </w:abstractNum>
   <w:abstractNum w:abstractNumId="2" w15:restartNumberingAfterBreak="0">
+    <w:nsid w:val="1A10026B"/>
+    <w:multiLevelType w:val="hybridMultilevel"/>
+    <w:tmpl w:val="F416B0E2"/>
+    <w:lvl w:ilvl="0" w:tplc="04150001">
+      <w:start w:val="1"/>
+      <w:numFmt w:val="bullet"/>
+      <w:lvlText w:val=""/>
+      <w:lvlJc w:val="left"/>
+      <w:pPr>
+        <w:ind w:left="720" w:hanging="360"/>
+      </w:pPr>
+      <w:rPr>
+        <w:rFonts w:ascii="Symbol" w:hAnsi="Symbol" w:hint="default"/>
+      </w:rPr>
+    </w:lvl>
+    <w:lvl w:ilvl="1" w:tplc="04150003" w:tentative="1">
+      <w:start w:val="1"/>
+      <w:numFmt w:val="bullet"/>
+      <w:lvlText w:val="o"/>
+      <w:lvlJc w:val="left"/>
+      <w:pPr>
+        <w:ind w:left="1440" w:hanging="360"/>
+      </w:pPr>
+      <w:rPr>
+        <w:rFonts w:ascii="Courier New" w:hAnsi="Courier New" w:cs="Courier New" w:hint="default"/>
+      </w:rPr>
+    </w:lvl>
+    <w:lvl w:ilvl="2" w:tplc="04150005" w:tentative="1">
+      <w:start w:val="1"/>
+      <w:numFmt w:val="bullet"/>
+      <w:lvlText w:val=""/>
+      <w:lvlJc w:val="left"/>
+      <w:pPr>
+        <w:ind w:left="2160" w:hanging="360"/>
+      </w:pPr>
+      <w:rPr>
+        <w:rFonts w:ascii="Wingdings" w:hAnsi="Wingdings" w:hint="default"/>
+      </w:rPr>
+    </w:lvl>
+    <w:lvl w:ilvl="3" w:tplc="04150001" w:tentative="1">
+      <w:start w:val="1"/>
+      <w:numFmt w:val="bullet"/>
+      <w:lvlText w:val=""/>
+      <w:lvlJc w:val="left"/>
+      <w:pPr>
+        <w:ind w:left="2880" w:hanging="360"/>
+      </w:pPr>
+      <w:rPr>
+        <w:rFonts w:ascii="Symbol" w:hAnsi="Symbol" w:hint="default"/>
+      </w:rPr>
+    </w:lvl>
+    <w:lvl w:ilvl="4" w:tplc="04150003" w:tentative="1">
+      <w:start w:val="1"/>
+      <w:numFmt w:val="bullet"/>
+      <w:lvlText w:val="o"/>
+      <w:lvlJc w:val="left"/>
+      <w:pPr>
+        <w:ind w:left="3600" w:hanging="360"/>
+      </w:pPr>
+      <w:rPr>
+        <w:rFonts w:ascii="Courier New" w:hAnsi="Courier New" w:cs="Courier New" w:hint="default"/>
+      </w:rPr>
+    </w:lvl>
+    <w:lvl w:ilvl="5" w:tplc="04150005" w:tentative="1">
+      <w:start w:val="1"/>
+      <w:numFmt w:val="bullet"/>
+      <w:lvlText w:val=""/>
+      <w:lvlJc w:val="left"/>
+      <w:pPr>
+        <w:ind w:left="4320" w:hanging="360"/>
+      </w:pPr>
+      <w:rPr>
+        <w:rFonts w:ascii="Wingdings" w:hAnsi="Wingdings" w:hint="default"/>
+      </w:rPr>
+    </w:lvl>
+    <w:lvl w:ilvl="6" w:tplc="04150001" w:tentative="1">
+      <w:start w:val="1"/>
+      <w:numFmt w:val="bullet"/>
+      <w:lvlText w:val=""/>
+      <w:lvlJc w:val="left"/>
+      <w:pPr>
+        <w:ind w:left="5040" w:hanging="360"/>
+      </w:pPr>
+      <w:rPr>
+        <w:rFonts w:ascii="Symbol" w:hAnsi="Symbol" w:hint="default"/>
+      </w:rPr>
+    </w:lvl>
+    <w:lvl w:ilvl="7" w:tplc="04150003" w:tentative="1">
+      <w:start w:val="1"/>
+      <w:numFmt w:val="bullet"/>
+      <w:lvlText w:val="o"/>
+      <w:lvlJc w:val="left"/>
+      <w:pPr>
+        <w:ind w:left="5760" w:hanging="360"/>
+      </w:pPr>
+      <w:rPr>
+        <w:rFonts w:ascii="Courier New" w:hAnsi="Courier New" w:cs="Courier New" w:hint="default"/>
+      </w:rPr>
+    </w:lvl>
+    <w:lvl w:ilvl="8" w:tplc="04150005" w:tentative="1">
+      <w:start w:val="1"/>
+      <w:numFmt w:val="bullet"/>
+      <w:lvlText w:val=""/>
+      <w:lvlJc w:val="left"/>
+      <w:pPr>
+        <w:ind w:left="6480" w:hanging="360"/>
+      </w:pPr>
+      <w:rPr>
+        <w:rFonts w:ascii="Wingdings" w:hAnsi="Wingdings" w:hint="default"/>
+      </w:rPr>
+    </w:lvl>
+  </w:abstractNum>
+  <w:abstractNum w:abstractNumId="3" w15:restartNumberingAfterBreak="0">
+    <w:nsid w:val="22165C8A"/>
+    <w:multiLevelType w:val="hybridMultilevel"/>
+    <w:tmpl w:val="AE8E1740"/>
+    <w:lvl w:ilvl="0" w:tplc="04150001">
+      <w:start w:val="1"/>
+      <w:numFmt w:val="bullet"/>
+      <w:lvlText w:val=""/>
+      <w:lvlJc w:val="left"/>
+      <w:pPr>
+        <w:ind w:left="720" w:hanging="360"/>
+      </w:pPr>
+      <w:rPr>
+        <w:rFonts w:ascii="Symbol" w:hAnsi="Symbol" w:hint="default"/>
+      </w:rPr>
+    </w:lvl>
+    <w:lvl w:ilvl="1" w:tplc="04150003" w:tentative="1">
+      <w:start w:val="1"/>
+      <w:numFmt w:val="bullet"/>
+      <w:lvlText w:val="o"/>
+      <w:lvlJc w:val="left"/>
+      <w:pPr>
+        <w:ind w:left="1440" w:hanging="360"/>
+      </w:pPr>
+      <w:rPr>
+        <w:rFonts w:ascii="Courier New" w:hAnsi="Courier New" w:cs="Courier New" w:hint="default"/>
+      </w:rPr>
+    </w:lvl>
+    <w:lvl w:ilvl="2" w:tplc="04150005" w:tentative="1">
+      <w:start w:val="1"/>
+      <w:numFmt w:val="bullet"/>
+      <w:lvlText w:val=""/>
+      <w:lvlJc w:val="left"/>
+      <w:pPr>
+        <w:ind w:left="2160" w:hanging="360"/>
+      </w:pPr>
+      <w:rPr>
+        <w:rFonts w:ascii="Wingdings" w:hAnsi="Wingdings" w:hint="default"/>
+      </w:rPr>
+    </w:lvl>
+    <w:lvl w:ilvl="3" w:tplc="04150001" w:tentative="1">
+      <w:start w:val="1"/>
+      <w:numFmt w:val="bullet"/>
+      <w:lvlText w:val=""/>
+      <w:lvlJc w:val="left"/>
+      <w:pPr>
+        <w:ind w:left="2880" w:hanging="360"/>
+      </w:pPr>
+      <w:rPr>
+        <w:rFonts w:ascii="Symbol" w:hAnsi="Symbol" w:hint="default"/>
+      </w:rPr>
+    </w:lvl>
+    <w:lvl w:ilvl="4" w:tplc="04150003" w:tentative="1">
+      <w:start w:val="1"/>
+      <w:numFmt w:val="bullet"/>
+      <w:lvlText w:val="o"/>
+      <w:lvlJc w:val="left"/>
+      <w:pPr>
+        <w:ind w:left="3600" w:hanging="360"/>
+      </w:pPr>
+      <w:rPr>
+        <w:rFonts w:ascii="Courier New" w:hAnsi="Courier New" w:cs="Courier New" w:hint="default"/>
+      </w:rPr>
+    </w:lvl>
+    <w:lvl w:ilvl="5" w:tplc="04150005" w:tentative="1">
+      <w:start w:val="1"/>
+      <w:numFmt w:val="bullet"/>
+      <w:lvlText w:val=""/>
+      <w:lvlJc w:val="left"/>
+      <w:pPr>
+        <w:ind w:left="4320" w:hanging="360"/>
+      </w:pPr>
+      <w:rPr>
+        <w:rFonts w:ascii="Wingdings" w:hAnsi="Wingdings" w:hint="default"/>
+      </w:rPr>
+    </w:lvl>
+    <w:lvl w:ilvl="6" w:tplc="04150001" w:tentative="1">
+      <w:start w:val="1"/>
+      <w:numFmt w:val="bullet"/>
+      <w:lvlText w:val=""/>
+      <w:lvlJc w:val="left"/>
+      <w:pPr>
+        <w:ind w:left="5040" w:hanging="360"/>
+      </w:pPr>
+      <w:rPr>
+        <w:rFonts w:ascii="Symbol" w:hAnsi="Symbol" w:hint="default"/>
+      </w:rPr>
+    </w:lvl>
+    <w:lvl w:ilvl="7" w:tplc="04150003" w:tentative="1">
+      <w:start w:val="1"/>
+      <w:numFmt w:val="bullet"/>
+      <w:lvlText w:val="o"/>
+      <w:lvlJc w:val="left"/>
+      <w:pPr>
+        <w:ind w:left="5760" w:hanging="360"/>
+      </w:pPr>
+      <w:rPr>
+        <w:rFonts w:ascii="Courier New" w:hAnsi="Courier New" w:cs="Courier New" w:hint="default"/>
+      </w:rPr>
+    </w:lvl>
+    <w:lvl w:ilvl="8" w:tplc="04150005" w:tentative="1">
+      <w:start w:val="1"/>
+      <w:numFmt w:val="bullet"/>
+      <w:lvlText w:val=""/>
+      <w:lvlJc w:val="left"/>
+      <w:pPr>
+        <w:ind w:left="6480" w:hanging="360"/>
+      </w:pPr>
+      <w:rPr>
+        <w:rFonts w:ascii="Wingdings" w:hAnsi="Wingdings" w:hint="default"/>
+      </w:rPr>
+    </w:lvl>
+  </w:abstractNum>
+  <w:abstractNum w:abstractNumId="4" w15:restartNumberingAfterBreak="0">
     <w:nsid w:val="28742795"/>
     <w:multiLevelType w:val="multilevel"/>
     <w:tmpl w:val="9D66DD40"/>
@@ -6224,7 +6533,7 @@
       </w:rPr>
     </w:lvl>
   </w:abstractNum>
-  <w:abstractNum w:abstractNumId="3" w15:restartNumberingAfterBreak="0">
+  <w:abstractNum w:abstractNumId="5" w15:restartNumberingAfterBreak="0">
     <w:nsid w:val="2BC90210"/>
     <w:multiLevelType w:val="hybridMultilevel"/>
     <w:tmpl w:val="154ECAB6"/>
@@ -6313,7 +6622,7 @@
       </w:pPr>
     </w:lvl>
   </w:abstractNum>
-  <w:abstractNum w:abstractNumId="4" w15:restartNumberingAfterBreak="0">
+  <w:abstractNum w:abstractNumId="6" w15:restartNumberingAfterBreak="0">
     <w:nsid w:val="489C55E3"/>
     <w:multiLevelType w:val="multilevel"/>
     <w:tmpl w:val="612AF578"/>
@@ -6426,7 +6735,7 @@
       </w:rPr>
     </w:lvl>
   </w:abstractNum>
-  <w:abstractNum w:abstractNumId="5" w15:restartNumberingAfterBreak="0">
+  <w:abstractNum w:abstractNumId="7" w15:restartNumberingAfterBreak="0">
     <w:nsid w:val="6D715FFD"/>
     <w:multiLevelType w:val="hybridMultilevel"/>
     <w:tmpl w:val="7D882B58"/>
@@ -6543,18 +6852,24 @@
     <w:abstractNumId w:val="0"/>
   </w:num>
   <w:num w:numId="2">
+    <w:abstractNumId w:val="4"/>
+  </w:num>
+  <w:num w:numId="3">
+    <w:abstractNumId w:val="6"/>
+  </w:num>
+  <w:num w:numId="4">
+    <w:abstractNumId w:val="7"/>
+  </w:num>
+  <w:num w:numId="5">
+    <w:abstractNumId w:val="5"/>
+  </w:num>
+  <w:num w:numId="6">
     <w:abstractNumId w:val="2"/>
   </w:num>
-  <w:num w:numId="3">
-    <w:abstractNumId w:val="4"/>
-  </w:num>
-  <w:num w:numId="4">
-    <w:abstractNumId w:val="5"/>
-  </w:num>
-  <w:num w:numId="5">
+  <w:num w:numId="7">
     <w:abstractNumId w:val="3"/>
   </w:num>
-  <w:num w:numId="6">
+  <w:num w:numId="8">
     <w:abstractNumId w:val="1"/>
   </w:num>
 </w:numbering>
@@ -6734,7 +7049,7 @@
     <w:lsdException w:name="Table Web 2" w:semiHidden="1" w:unhideWhenUsed="1"/>
     <w:lsdException w:name="Table Web 3" w:semiHidden="1" w:unhideWhenUsed="1"/>
     <w:lsdException w:name="Balloon Text" w:semiHidden="1" w:unhideWhenUsed="1"/>
-    <w:lsdException w:name="Table Grid" w:semiHidden="1" w:uiPriority="39" w:unhideWhenUsed="1"/>
+    <w:lsdException w:name="Table Grid" w:uiPriority="39"/>
     <w:lsdException w:name="Table Theme" w:semiHidden="1" w:unhideWhenUsed="1"/>
     <w:lsdException w:name="Placeholder Text" w:semiHidden="1"/>
     <w:lsdException w:name="No Spacing" w:uiPriority="1" w:qFormat="1"/>
@@ -7737,7 +8052,7 @@
 </file>
 
 <file path=customXml/itemProps1.xml><?xml version="1.0" encoding="utf-8"?>
-<ds:datastoreItem xmlns:ds="http://schemas.openxmlformats.org/officeDocument/2006/customXml" ds:itemID="{30EA86B7-E653-4BAD-AAD0-5FA04E384612}">
+<ds:datastoreItem xmlns:ds="http://schemas.openxmlformats.org/officeDocument/2006/customXml" ds:itemID="{44606EA5-BFDF-4A89-8C0E-C9B4FC341A45}">
   <ds:schemaRefs>
     <ds:schemaRef ds:uri="http://schemas.openxmlformats.org/officeDocument/2006/bibliography"/>
   </ds:schemaRefs>

</xml_diff>